<commit_message>
Finalizando texto sobre a descrição do problema
</commit_message>
<xml_diff>
--- a/Analise.docx
+++ b/Analise.docx
@@ -4,15 +4,248 @@
   <w:body>
     <w:p>
       <w:pPr>
-        <w:rPr>
-          <w:u w:val="single"/>
-        </w:rPr>
-      </w:pPr>
-      <w:r>
+        <w:spacing w:line="360" w:lineRule="auto"/>
+        <w:rPr>
+          <w:rFonts w:ascii="Arial" w:hAnsi="Arial" w:cs="Arial"/>
+          <w:b/>
+          <w:sz w:val="34"/>
+          <w:szCs w:val="34"/>
+        </w:rPr>
+      </w:pPr>
+      <w:r>
+        <w:rPr>
+          <w:rFonts w:ascii="Arial" w:hAnsi="Arial" w:cs="Arial"/>
+          <w:b/>
+          <w:sz w:val="34"/>
+          <w:szCs w:val="34"/>
+        </w:rPr>
         <w:t>Análise do sistema</w:t>
       </w:r>
+    </w:p>
+    <w:p>
+      <w:pPr>
+        <w:spacing w:line="360" w:lineRule="auto"/>
+        <w:rPr>
+          <w:rFonts w:ascii="Arial" w:hAnsi="Arial" w:cs="Arial"/>
+          <w:b/>
+          <w:sz w:val="24"/>
+          <w:szCs w:val="24"/>
+        </w:rPr>
+      </w:pPr>
+    </w:p>
+    <w:p>
+      <w:pPr>
+        <w:spacing w:line="360" w:lineRule="auto"/>
+        <w:rPr>
+          <w:rFonts w:ascii="Arial" w:hAnsi="Arial" w:cs="Arial"/>
+          <w:b/>
+          <w:sz w:val="28"/>
+          <w:szCs w:val="28"/>
+        </w:rPr>
+      </w:pPr>
+      <w:r>
+        <w:rPr>
+          <w:rFonts w:ascii="Arial" w:hAnsi="Arial" w:cs="Arial"/>
+          <w:b/>
+          <w:sz w:val="28"/>
+          <w:szCs w:val="28"/>
+        </w:rPr>
+        <w:t>Descrição do problema</w:t>
+      </w:r>
+    </w:p>
+    <w:p>
+      <w:pPr>
+        <w:spacing w:line="360" w:lineRule="auto"/>
+        <w:jc w:val="both"/>
+        <w:rPr>
+          <w:rFonts w:ascii="Arial" w:hAnsi="Arial" w:cs="Arial"/>
+          <w:sz w:val="24"/>
+          <w:szCs w:val="24"/>
+        </w:rPr>
+      </w:pPr>
+      <w:r>
+        <w:rPr>
+          <w:rFonts w:ascii="Arial" w:hAnsi="Arial" w:cs="Arial"/>
+          <w:sz w:val="24"/>
+          <w:szCs w:val="24"/>
+        </w:rPr>
+        <w:t xml:space="preserve">   </w:t>
+      </w:r>
+      <w:r>
+        <w:rPr>
+          <w:rFonts w:ascii="Arial" w:hAnsi="Arial" w:cs="Arial"/>
+          <w:sz w:val="24"/>
+          <w:szCs w:val="24"/>
+        </w:rPr>
+        <w:t>Vivemos em uma época em que a tecnologia vem crescendo de forma muito rápida, e tem feito parte da vida</w:t>
+      </w:r>
+      <w:r>
+        <w:rPr>
+          <w:rFonts w:ascii="Arial" w:hAnsi="Arial" w:cs="Arial"/>
+          <w:sz w:val="24"/>
+          <w:szCs w:val="24"/>
+        </w:rPr>
+        <w:t xml:space="preserve"> das pessoas em todas as áreas, como a </w:t>
+      </w:r>
+      <w:r>
+        <w:rPr>
+          <w:rFonts w:ascii="Arial" w:hAnsi="Arial" w:cs="Arial"/>
+          <w:sz w:val="24"/>
+          <w:szCs w:val="24"/>
+        </w:rPr>
+        <w:t>educação, lazer, relacionamentos e também a área profissional. Hoje em dia, qualquer empresa necessita de um sistema que gerencia as informações produzidas e dados registrados, pois os mesmos crescem a todo momento, e o armazenamento de tantas informações de forma física, como pastas, amontoados de papeis e documentos é uma tarefa muito difícil, devido à velocidade em que surgem novos dados para serem registrados.</w:t>
+      </w:r>
+      <w:r>
+        <w:rPr>
+          <w:rFonts w:ascii="Arial" w:hAnsi="Arial" w:cs="Arial"/>
+          <w:sz w:val="24"/>
+          <w:szCs w:val="24"/>
+        </w:rPr>
+        <w:t xml:space="preserve"> É fundamental a utilização de softwares para facilitar o controle de tudo que diz respeito à empresa e a solução de problemas de forma mais rápida.</w:t>
+      </w:r>
+    </w:p>
+    <w:p>
+      <w:pPr>
+        <w:spacing w:line="360" w:lineRule="auto"/>
+        <w:jc w:val="both"/>
+        <w:rPr>
+          <w:rFonts w:ascii="Arial" w:hAnsi="Arial" w:cs="Arial"/>
+          <w:sz w:val="24"/>
+          <w:szCs w:val="24"/>
+        </w:rPr>
+      </w:pPr>
+      <w:r>
+        <w:rPr>
+          <w:rFonts w:ascii="Arial" w:hAnsi="Arial" w:cs="Arial"/>
+          <w:sz w:val="24"/>
+          <w:szCs w:val="24"/>
+        </w:rPr>
+        <w:t xml:space="preserve">   </w:t>
+      </w:r>
+      <w:r>
+        <w:rPr>
+          <w:rFonts w:ascii="Arial" w:hAnsi="Arial" w:cs="Arial"/>
+          <w:sz w:val="24"/>
+          <w:szCs w:val="24"/>
+        </w:rPr>
+        <w:t xml:space="preserve">O domínio de aplicação utilizado neste projeto será uma distribuidora de bebidas localizada em Sousa-PB (Graal Distribuidora), onde é necessário o registro de todos os funcionários que trabalham na empresa, de todas as vendas feitas, todos os estabelecimentos que são clientes dessa distribuidora, o controle </w:t>
+      </w:r>
+      <w:proofErr w:type="gramStart"/>
+      <w:r>
+        <w:rPr>
+          <w:rFonts w:ascii="Arial" w:hAnsi="Arial" w:cs="Arial"/>
+          <w:sz w:val="24"/>
+          <w:szCs w:val="24"/>
+        </w:rPr>
+        <w:t>de</w:t>
+      </w:r>
+      <w:proofErr w:type="gramEnd"/>
+      <w:r>
+        <w:rPr>
+          <w:rFonts w:ascii="Arial" w:hAnsi="Arial" w:cs="Arial"/>
+          <w:sz w:val="24"/>
+          <w:szCs w:val="24"/>
+        </w:rPr>
+        <w:t xml:space="preserve"> todas as mercadorias que são distribuídas, de todos os veículos disponíveis na empresa, e tudo isso gera a necessidade do desenvolvimento de um banco de dados para gerenciar essas informações, para organizar todos esses dados e torná-los de fácil acesso, organizando as ações da empresa e guardando tudo que acontece no ambiente de trabalho, possibilitando um maior controle e</w:t>
+      </w:r>
+      <w:r>
+        <w:rPr>
+          <w:rFonts w:ascii="Arial" w:hAnsi="Arial" w:cs="Arial"/>
+          <w:sz w:val="24"/>
+          <w:szCs w:val="24"/>
+        </w:rPr>
+        <w:t xml:space="preserve"> uma melhor administração.</w:t>
+      </w:r>
+    </w:p>
+    <w:p>
+      <w:pPr>
+        <w:spacing w:line="360" w:lineRule="auto"/>
+        <w:jc w:val="both"/>
+        <w:rPr>
+          <w:rFonts w:ascii="Arial" w:hAnsi="Arial" w:cs="Arial"/>
+          <w:sz w:val="24"/>
+          <w:szCs w:val="24"/>
+        </w:rPr>
+      </w:pPr>
+    </w:p>
+    <w:p>
+      <w:pPr>
+        <w:spacing w:line="360" w:lineRule="auto"/>
+        <w:jc w:val="both"/>
+        <w:rPr>
+          <w:rFonts w:ascii="Arial" w:hAnsi="Arial" w:cs="Arial"/>
+          <w:sz w:val="24"/>
+          <w:szCs w:val="24"/>
+        </w:rPr>
+      </w:pPr>
+    </w:p>
+    <w:p>
+      <w:pPr>
+        <w:spacing w:line="360" w:lineRule="auto"/>
+        <w:jc w:val="both"/>
+        <w:rPr>
+          <w:rFonts w:ascii="Arial" w:hAnsi="Arial" w:cs="Arial"/>
+          <w:sz w:val="24"/>
+          <w:szCs w:val="24"/>
+        </w:rPr>
+      </w:pPr>
+    </w:p>
+    <w:p>
+      <w:pPr>
+        <w:spacing w:line="360" w:lineRule="auto"/>
+        <w:jc w:val="both"/>
+        <w:rPr>
+          <w:rFonts w:ascii="Arial" w:hAnsi="Arial" w:cs="Arial"/>
+          <w:sz w:val="24"/>
+          <w:szCs w:val="24"/>
+        </w:rPr>
+      </w:pPr>
+    </w:p>
+    <w:p>
+      <w:pPr>
+        <w:spacing w:line="360" w:lineRule="auto"/>
+        <w:jc w:val="both"/>
+        <w:rPr>
+          <w:rFonts w:ascii="Arial" w:hAnsi="Arial" w:cs="Arial"/>
+          <w:sz w:val="24"/>
+          <w:szCs w:val="24"/>
+        </w:rPr>
+      </w:pPr>
       <w:bookmarkStart w:id="0" w:name="_GoBack"/>
       <w:bookmarkEnd w:id="0"/>
+    </w:p>
+    <w:p>
+      <w:pPr>
+        <w:spacing w:line="360" w:lineRule="auto"/>
+        <w:jc w:val="both"/>
+        <w:rPr>
+          <w:rFonts w:ascii="Arial" w:hAnsi="Arial" w:cs="Arial"/>
+          <w:sz w:val="24"/>
+          <w:szCs w:val="24"/>
+        </w:rPr>
+      </w:pPr>
+    </w:p>
+    <w:p>
+      <w:pPr>
+        <w:spacing w:line="360" w:lineRule="auto"/>
+        <w:jc w:val="both"/>
+        <w:rPr>
+          <w:rFonts w:ascii="Arial" w:hAnsi="Arial" w:cs="Arial"/>
+          <w:sz w:val="24"/>
+          <w:szCs w:val="24"/>
+        </w:rPr>
+      </w:pPr>
+    </w:p>
+    <w:p>
+      <w:pPr>
+        <w:spacing w:line="360" w:lineRule="auto"/>
+        <w:jc w:val="both"/>
+        <w:rPr>
+          <w:rFonts w:ascii="Arial" w:hAnsi="Arial" w:cs="Arial"/>
+          <w:sz w:val="24"/>
+          <w:szCs w:val="24"/>
+        </w:rPr>
+      </w:pPr>
     </w:p>
     <w:sectPr>
       <w:pgSz w:w="11906" w:h="16838"/>
@@ -147,6 +380,7 @@
     <w:lsdException w:name="HTML Sample" w:semiHidden="1" w:unhideWhenUsed="1"/>
     <w:lsdException w:name="HTML Typewriter" w:semiHidden="1" w:unhideWhenUsed="1"/>
     <w:lsdException w:name="HTML Variable" w:semiHidden="1" w:unhideWhenUsed="1"/>
+    <w:lsdException w:name="Normal Table" w:semiHidden="1" w:unhideWhenUsed="1"/>
     <w:lsdException w:name="annotation subject" w:semiHidden="1" w:unhideWhenUsed="1"/>
     <w:lsdException w:name="No List" w:semiHidden="1" w:unhideWhenUsed="1"/>
     <w:lsdException w:name="Outline List 1" w:semiHidden="1" w:unhideWhenUsed="1"/>
@@ -193,8 +427,10 @@
     <w:lsdException w:name="Table Subtle 2" w:semiHidden="1" w:unhideWhenUsed="1"/>
     <w:lsdException w:name="Table Web 1" w:semiHidden="1" w:unhideWhenUsed="1"/>
     <w:lsdException w:name="Table Web 2" w:semiHidden="1" w:unhideWhenUsed="1"/>
+    <w:lsdException w:name="Table Web 3" w:semiHidden="1" w:unhideWhenUsed="1"/>
     <w:lsdException w:name="Balloon Text" w:semiHidden="1" w:unhideWhenUsed="1"/>
     <w:lsdException w:name="Table Grid" w:uiPriority="39"/>
+    <w:lsdException w:name="Table Theme" w:semiHidden="1" w:unhideWhenUsed="1"/>
     <w:lsdException w:name="Placeholder Text" w:semiHidden="1"/>
     <w:lsdException w:name="No Spacing" w:uiPriority="1" w:qFormat="1"/>
     <w:lsdException w:name="Light Shading" w:uiPriority="60"/>

</xml_diff>

<commit_message>
Finalizando documento de analise do sistema
</commit_message>
<xml_diff>
--- a/Analise.docx
+++ b/Analise.docx
@@ -12,13 +12,26 @@
           <w:szCs w:val="34"/>
         </w:rPr>
       </w:pPr>
-      <w:r>
+      <w:bookmarkStart w:id="0" w:name="_GoBack"/>
+      <w:bookmarkEnd w:id="0"/>
+    </w:p>
+    <w:p>
+      <w:pPr>
+        <w:spacing w:line="360" w:lineRule="auto"/>
         <w:rPr>
           <w:rFonts w:ascii="Arial" w:hAnsi="Arial" w:cs="Arial"/>
           <w:b/>
           <w:sz w:val="34"/>
           <w:szCs w:val="34"/>
         </w:rPr>
+      </w:pPr>
+      <w:r>
+        <w:rPr>
+          <w:rFonts w:ascii="Arial" w:hAnsi="Arial" w:cs="Arial"/>
+          <w:b/>
+          <w:sz w:val="34"/>
+          <w:szCs w:val="34"/>
+        </w:rPr>
         <w:t>Análise do sistema</w:t>
       </w:r>
     </w:p>
@@ -128,7 +141,413 @@
           <w:sz w:val="24"/>
           <w:szCs w:val="24"/>
         </w:rPr>
-        <w:t xml:space="preserve">O domínio de aplicação utilizado neste projeto será uma distribuidora de bebidas localizada em Sousa-PB (Graal Distribuidora), onde é necessário o registro de todos os funcionários que trabalham na empresa, de todas as vendas feitas, todos os estabelecimentos que são clientes dessa distribuidora, o controle </w:t>
+        <w:t>O domínio de aplicação utilizado neste projeto será uma distribuidora de bebidas localizada em Sousa-PB (Graal Distribuidora), onde é necessário o registro de todos os funcionários que trabalham na empresa, de todas as vendas feitas, todos os estabelecimentos que são clientes dessa distribuidora, o controle de todas as mercadorias que são distribuídas, de todos os veículos disponíveis na empresa, e tudo isso gera a necessidade do desenvolvimento de um banco de dados para gerenciar essas informações, para organizar todos esses dados e torná-los de fácil acesso, organizando as ações da empresa e guardando tudo que acontece no ambiente de trabalho, possibilitando um maior controle e</w:t>
+      </w:r>
+      <w:r>
+        <w:rPr>
+          <w:rFonts w:ascii="Arial" w:hAnsi="Arial" w:cs="Arial"/>
+          <w:sz w:val="24"/>
+          <w:szCs w:val="24"/>
+        </w:rPr>
+        <w:t xml:space="preserve"> uma melhor administração.</w:t>
+      </w:r>
+    </w:p>
+    <w:p>
+      <w:pPr>
+        <w:spacing w:line="360" w:lineRule="auto"/>
+        <w:jc w:val="both"/>
+        <w:rPr>
+          <w:rFonts w:ascii="Arial" w:hAnsi="Arial" w:cs="Arial"/>
+          <w:sz w:val="24"/>
+          <w:szCs w:val="24"/>
+        </w:rPr>
+      </w:pPr>
+    </w:p>
+    <w:p>
+      <w:pPr>
+        <w:spacing w:line="360" w:lineRule="auto"/>
+        <w:jc w:val="both"/>
+        <w:rPr>
+          <w:rFonts w:ascii="Arial" w:hAnsi="Arial" w:cs="Arial"/>
+          <w:sz w:val="24"/>
+          <w:szCs w:val="24"/>
+        </w:rPr>
+      </w:pPr>
+    </w:p>
+    <w:p>
+      <w:pPr>
+        <w:spacing w:line="360" w:lineRule="auto"/>
+        <w:jc w:val="both"/>
+        <w:rPr>
+          <w:rFonts w:ascii="Arial" w:hAnsi="Arial" w:cs="Arial"/>
+          <w:sz w:val="24"/>
+          <w:szCs w:val="24"/>
+        </w:rPr>
+      </w:pPr>
+    </w:p>
+    <w:p>
+      <w:pPr>
+        <w:spacing w:line="360" w:lineRule="auto"/>
+        <w:jc w:val="both"/>
+        <w:rPr>
+          <w:rFonts w:ascii="Arial" w:hAnsi="Arial" w:cs="Arial"/>
+          <w:sz w:val="24"/>
+          <w:szCs w:val="24"/>
+        </w:rPr>
+      </w:pPr>
+    </w:p>
+    <w:p>
+      <w:pPr>
+        <w:spacing w:line="360" w:lineRule="auto"/>
+        <w:jc w:val="both"/>
+        <w:rPr>
+          <w:rFonts w:ascii="Arial" w:hAnsi="Arial" w:cs="Arial"/>
+          <w:sz w:val="24"/>
+          <w:szCs w:val="24"/>
+        </w:rPr>
+      </w:pPr>
+    </w:p>
+    <w:p>
+      <w:pPr>
+        <w:spacing w:line="360" w:lineRule="auto"/>
+        <w:jc w:val="both"/>
+        <w:rPr>
+          <w:rFonts w:ascii="Arial" w:hAnsi="Arial" w:cs="Arial"/>
+          <w:b/>
+          <w:sz w:val="28"/>
+          <w:szCs w:val="28"/>
+        </w:rPr>
+      </w:pPr>
+    </w:p>
+    <w:p>
+      <w:pPr>
+        <w:spacing w:line="360" w:lineRule="auto"/>
+        <w:jc w:val="both"/>
+        <w:rPr>
+          <w:rFonts w:ascii="Arial" w:hAnsi="Arial" w:cs="Arial"/>
+          <w:b/>
+          <w:sz w:val="28"/>
+          <w:szCs w:val="28"/>
+        </w:rPr>
+      </w:pPr>
+      <w:r>
+        <w:rPr>
+          <w:rFonts w:ascii="Arial" w:hAnsi="Arial" w:cs="Arial"/>
+          <w:b/>
+          <w:sz w:val="28"/>
+          <w:szCs w:val="28"/>
+        </w:rPr>
+        <w:t>Descrição do domínio de aplicação</w:t>
+      </w:r>
+    </w:p>
+    <w:p>
+      <w:pPr>
+        <w:spacing w:line="360" w:lineRule="auto"/>
+        <w:jc w:val="both"/>
+        <w:rPr>
+          <w:rFonts w:ascii="Arial" w:hAnsi="Arial" w:cs="Arial"/>
+          <w:sz w:val="24"/>
+          <w:szCs w:val="24"/>
+        </w:rPr>
+      </w:pPr>
+      <w:r>
+        <w:rPr>
+          <w:rFonts w:ascii="Arial" w:hAnsi="Arial" w:cs="Arial"/>
+          <w:sz w:val="24"/>
+          <w:szCs w:val="24"/>
+        </w:rPr>
+        <w:t xml:space="preserve"> </w:t>
+      </w:r>
+    </w:p>
+    <w:p>
+      <w:pPr>
+        <w:spacing w:line="360" w:lineRule="auto"/>
+        <w:jc w:val="both"/>
+        <w:rPr>
+          <w:rFonts w:ascii="Arial" w:hAnsi="Arial" w:cs="Arial"/>
+          <w:sz w:val="24"/>
+          <w:szCs w:val="24"/>
+        </w:rPr>
+      </w:pPr>
+      <w:r>
+        <w:rPr>
+          <w:rFonts w:ascii="Arial" w:hAnsi="Arial" w:cs="Arial"/>
+          <w:sz w:val="24"/>
+          <w:szCs w:val="24"/>
+        </w:rPr>
+        <w:t xml:space="preserve">   Na empresa</w:t>
+      </w:r>
+      <w:r>
+        <w:rPr>
+          <w:rFonts w:ascii="Arial" w:hAnsi="Arial" w:cs="Arial"/>
+          <w:sz w:val="24"/>
+          <w:szCs w:val="24"/>
+        </w:rPr>
+        <w:t xml:space="preserve"> atuam funcionários, que tem suas informações guardadas como o seu nome, CPF, </w:t>
+      </w:r>
+      <w:r>
+        <w:rPr>
+          <w:rFonts w:ascii="Arial" w:hAnsi="Arial" w:cs="Arial"/>
+          <w:sz w:val="24"/>
+          <w:szCs w:val="24"/>
+        </w:rPr>
+        <w:t xml:space="preserve">RG, </w:t>
+      </w:r>
+      <w:r>
+        <w:rPr>
+          <w:rFonts w:ascii="Arial" w:hAnsi="Arial" w:cs="Arial"/>
+          <w:sz w:val="24"/>
+          <w:szCs w:val="24"/>
+        </w:rPr>
+        <w:t>valor do salário,</w:t>
+      </w:r>
+      <w:r>
+        <w:rPr>
+          <w:rFonts w:ascii="Arial" w:hAnsi="Arial" w:cs="Arial"/>
+          <w:sz w:val="24"/>
+          <w:szCs w:val="24"/>
+        </w:rPr>
+        <w:t xml:space="preserve"> números de telefone, e data de nascimento. Os funcionários se dividem em 5 tipos, que são: Supervisor, vendedor, secretário, estoquista e entregador. Vendedores tem número da CNH, cidades em que trabalha e o seu código. Entregadores também tem o número da sua CNH registrado. Também são registradas as vendas</w:t>
+      </w:r>
+      <w:r>
+        <w:rPr>
+          <w:rFonts w:ascii="Arial" w:hAnsi="Arial" w:cs="Arial"/>
+          <w:sz w:val="24"/>
+          <w:szCs w:val="24"/>
+        </w:rPr>
+        <w:t xml:space="preserve"> realizadas pelos vendedores</w:t>
+      </w:r>
+      <w:r>
+        <w:rPr>
+          <w:rFonts w:ascii="Arial" w:hAnsi="Arial" w:cs="Arial"/>
+          <w:sz w:val="24"/>
+          <w:szCs w:val="24"/>
+        </w:rPr>
+        <w:t xml:space="preserve">, guardando informações sobre a hora e a cidade em que foi realizada, a data, o valor total e seu código. </w:t>
+      </w:r>
+      <w:r>
+        <w:rPr>
+          <w:rFonts w:ascii="Arial" w:hAnsi="Arial" w:cs="Arial"/>
+          <w:sz w:val="24"/>
+          <w:szCs w:val="24"/>
+        </w:rPr>
+        <w:t xml:space="preserve">As mercadorias existentes nas </w:t>
+      </w:r>
+      <w:r>
+        <w:rPr>
+          <w:rFonts w:ascii="Arial" w:hAnsi="Arial" w:cs="Arial"/>
+          <w:sz w:val="24"/>
+          <w:szCs w:val="24"/>
+        </w:rPr>
+        <w:t>vendas têm</w:t>
+      </w:r>
+      <w:r>
+        <w:rPr>
+          <w:rFonts w:ascii="Arial" w:hAnsi="Arial" w:cs="Arial"/>
+          <w:sz w:val="24"/>
+          <w:szCs w:val="24"/>
+        </w:rPr>
+        <w:t xml:space="preserve"> seu preço, código, o tipo e seu nome. Também são registradas as informações </w:t>
+      </w:r>
+      <w:r>
+        <w:rPr>
+          <w:rFonts w:ascii="Arial" w:hAnsi="Arial" w:cs="Arial"/>
+          <w:sz w:val="24"/>
+          <w:szCs w:val="24"/>
+        </w:rPr>
+        <w:t>dos clientes que compram as mercadorias,</w:t>
+      </w:r>
+      <w:r>
+        <w:rPr>
+          <w:rFonts w:ascii="Arial" w:hAnsi="Arial" w:cs="Arial"/>
+          <w:sz w:val="24"/>
+          <w:szCs w:val="24"/>
+        </w:rPr>
+        <w:t xml:space="preserve"> que tem o nome do estabelecimento, o CPF, os números de telefone, e seu endereço, composto por rua, bairro e cidade.</w:t>
+      </w:r>
+      <w:r>
+        <w:rPr>
+          <w:rFonts w:ascii="Arial" w:hAnsi="Arial" w:cs="Arial"/>
+          <w:sz w:val="24"/>
+          <w:szCs w:val="24"/>
+        </w:rPr>
+        <w:t xml:space="preserve"> Para serem realizadas as entregas da empresa, os entregadores usam caminhões, que tem sua placa, seu modelo, montadora e categoria.</w:t>
+      </w:r>
+    </w:p>
+    <w:p>
+      <w:pPr>
+        <w:spacing w:line="360" w:lineRule="auto"/>
+        <w:jc w:val="both"/>
+        <w:rPr>
+          <w:rFonts w:ascii="Arial" w:hAnsi="Arial" w:cs="Arial"/>
+          <w:sz w:val="24"/>
+          <w:szCs w:val="24"/>
+        </w:rPr>
+      </w:pPr>
+      <w:r>
+        <w:rPr>
+          <w:rFonts w:ascii="Arial" w:hAnsi="Arial" w:cs="Arial"/>
+          <w:sz w:val="24"/>
+          <w:szCs w:val="24"/>
+        </w:rPr>
+        <w:t xml:space="preserve">   Vendedores são supervisionados pelos supervisores, que os informam o volume que deve ser vendido em cada venda, já os secretários conferem as vendas realizadas pelos entregadores e informam para os estoquistas, que controlam a quantidade de mercadorias, que por sua vez informam os entregadores para realizarem a entrega e conclusão da venda. </w:t>
+      </w:r>
+      <w:r>
+        <w:rPr>
+          <w:rFonts w:ascii="Arial" w:hAnsi="Arial" w:cs="Arial"/>
+          <w:sz w:val="24"/>
+          <w:szCs w:val="24"/>
+        </w:rPr>
+        <w:tab/>
+      </w:r>
+    </w:p>
+    <w:p>
+      <w:pPr>
+        <w:spacing w:line="360" w:lineRule="auto"/>
+        <w:jc w:val="both"/>
+        <w:rPr>
+          <w:rFonts w:ascii="Arial" w:hAnsi="Arial" w:cs="Arial"/>
+          <w:sz w:val="24"/>
+          <w:szCs w:val="24"/>
+        </w:rPr>
+      </w:pPr>
+    </w:p>
+    <w:p>
+      <w:pPr>
+        <w:spacing w:line="360" w:lineRule="auto"/>
+        <w:jc w:val="both"/>
+        <w:rPr>
+          <w:rFonts w:ascii="Arial" w:hAnsi="Arial" w:cs="Arial"/>
+          <w:sz w:val="24"/>
+          <w:szCs w:val="24"/>
+        </w:rPr>
+      </w:pPr>
+    </w:p>
+    <w:p>
+      <w:pPr>
+        <w:spacing w:line="360" w:lineRule="auto"/>
+        <w:jc w:val="both"/>
+        <w:rPr>
+          <w:rFonts w:ascii="Arial" w:hAnsi="Arial" w:cs="Arial"/>
+          <w:sz w:val="24"/>
+          <w:szCs w:val="24"/>
+        </w:rPr>
+      </w:pPr>
+    </w:p>
+    <w:p>
+      <w:pPr>
+        <w:spacing w:line="360" w:lineRule="auto"/>
+        <w:jc w:val="both"/>
+        <w:rPr>
+          <w:rFonts w:ascii="Arial" w:hAnsi="Arial" w:cs="Arial"/>
+          <w:sz w:val="24"/>
+          <w:szCs w:val="24"/>
+        </w:rPr>
+      </w:pPr>
+    </w:p>
+    <w:p>
+      <w:pPr>
+        <w:spacing w:line="360" w:lineRule="auto"/>
+        <w:jc w:val="both"/>
+        <w:rPr>
+          <w:rFonts w:ascii="Arial" w:hAnsi="Arial" w:cs="Arial"/>
+          <w:sz w:val="24"/>
+          <w:szCs w:val="24"/>
+        </w:rPr>
+      </w:pPr>
+    </w:p>
+    <w:p>
+      <w:pPr>
+        <w:spacing w:line="360" w:lineRule="auto"/>
+        <w:jc w:val="both"/>
+        <w:rPr>
+          <w:rFonts w:ascii="Arial" w:hAnsi="Arial" w:cs="Arial"/>
+          <w:sz w:val="24"/>
+          <w:szCs w:val="24"/>
+        </w:rPr>
+      </w:pPr>
+    </w:p>
+    <w:p>
+      <w:pPr>
+        <w:spacing w:line="360" w:lineRule="auto"/>
+        <w:jc w:val="both"/>
+        <w:rPr>
+          <w:rFonts w:ascii="Arial" w:hAnsi="Arial" w:cs="Arial"/>
+          <w:sz w:val="24"/>
+          <w:szCs w:val="24"/>
+        </w:rPr>
+      </w:pPr>
+    </w:p>
+    <w:p>
+      <w:pPr>
+        <w:spacing w:line="360" w:lineRule="auto"/>
+        <w:jc w:val="both"/>
+        <w:rPr>
+          <w:rFonts w:ascii="Arial" w:hAnsi="Arial" w:cs="Arial"/>
+          <w:b/>
+          <w:sz w:val="28"/>
+          <w:szCs w:val="28"/>
+        </w:rPr>
+      </w:pPr>
+    </w:p>
+    <w:p>
+      <w:pPr>
+        <w:spacing w:line="360" w:lineRule="auto"/>
+        <w:jc w:val="both"/>
+        <w:rPr>
+          <w:rFonts w:ascii="Arial" w:hAnsi="Arial" w:cs="Arial"/>
+          <w:b/>
+          <w:sz w:val="28"/>
+          <w:szCs w:val="28"/>
+        </w:rPr>
+      </w:pPr>
+      <w:r>
+        <w:rPr>
+          <w:rFonts w:ascii="Arial" w:hAnsi="Arial" w:cs="Arial"/>
+          <w:b/>
+          <w:sz w:val="28"/>
+          <w:szCs w:val="28"/>
+        </w:rPr>
+        <w:t>Descrição das consultas</w:t>
+      </w:r>
+      <w:r>
+        <w:rPr>
+          <w:rFonts w:ascii="Arial" w:hAnsi="Arial" w:cs="Arial"/>
+          <w:b/>
+          <w:sz w:val="28"/>
+          <w:szCs w:val="28"/>
+        </w:rPr>
+        <w:t xml:space="preserve"> oferecidas</w:t>
+      </w:r>
+    </w:p>
+    <w:p>
+      <w:pPr>
+        <w:spacing w:line="360" w:lineRule="auto"/>
+        <w:jc w:val="both"/>
+        <w:rPr>
+          <w:rFonts w:ascii="Arial" w:hAnsi="Arial" w:cs="Arial"/>
+          <w:sz w:val="24"/>
+          <w:szCs w:val="24"/>
+        </w:rPr>
+      </w:pPr>
+    </w:p>
+    <w:p>
+      <w:pPr>
+        <w:spacing w:line="360" w:lineRule="auto"/>
+        <w:jc w:val="both"/>
+        <w:rPr>
+          <w:rFonts w:ascii="Arial" w:hAnsi="Arial" w:cs="Arial"/>
+          <w:sz w:val="24"/>
+          <w:szCs w:val="24"/>
+        </w:rPr>
+      </w:pPr>
+      <w:r>
+        <w:rPr>
+          <w:rFonts w:ascii="Arial" w:hAnsi="Arial" w:cs="Arial"/>
+          <w:sz w:val="24"/>
+          <w:szCs w:val="24"/>
+        </w:rPr>
+        <w:t xml:space="preserve">1 - </w:t>
       </w:r>
       <w:proofErr w:type="gramStart"/>
       <w:r>
@@ -137,7 +556,7 @@
           <w:sz w:val="24"/>
           <w:szCs w:val="24"/>
         </w:rPr>
-        <w:t>de</w:t>
+        <w:t>O</w:t>
       </w:r>
       <w:proofErr w:type="gramEnd"/>
       <w:r>
@@ -146,104 +565,493 @@
           <w:sz w:val="24"/>
           <w:szCs w:val="24"/>
         </w:rPr>
-        <w:t xml:space="preserve"> todas as mercadorias que são distribuídas, de todos os veículos disponíveis na empresa, e tudo isso gera a necessidade do desenvolvimento de um banco de dados para gerenciar essas informações, para organizar todos esses dados e torná-los de fácil acesso, organizando as ações da empresa e guardando tudo que acontece no ambiente de trabalho, possibilitando um maior controle e</w:t>
-      </w:r>
-      <w:r>
-        <w:rPr>
-          <w:rFonts w:ascii="Arial" w:hAnsi="Arial" w:cs="Arial"/>
-          <w:sz w:val="24"/>
-          <w:szCs w:val="24"/>
-        </w:rPr>
-        <w:t xml:space="preserve"> uma melhor administração.</w:t>
-      </w:r>
-    </w:p>
-    <w:p>
-      <w:pPr>
-        <w:spacing w:line="360" w:lineRule="auto"/>
-        <w:jc w:val="both"/>
-        <w:rPr>
-          <w:rFonts w:ascii="Arial" w:hAnsi="Arial" w:cs="Arial"/>
-          <w:sz w:val="24"/>
-          <w:szCs w:val="24"/>
-        </w:rPr>
-      </w:pPr>
-    </w:p>
-    <w:p>
-      <w:pPr>
-        <w:spacing w:line="360" w:lineRule="auto"/>
-        <w:jc w:val="both"/>
-        <w:rPr>
-          <w:rFonts w:ascii="Arial" w:hAnsi="Arial" w:cs="Arial"/>
-          <w:sz w:val="24"/>
-          <w:szCs w:val="24"/>
-        </w:rPr>
-      </w:pPr>
-    </w:p>
-    <w:p>
-      <w:pPr>
-        <w:spacing w:line="360" w:lineRule="auto"/>
-        <w:jc w:val="both"/>
-        <w:rPr>
-          <w:rFonts w:ascii="Arial" w:hAnsi="Arial" w:cs="Arial"/>
-          <w:sz w:val="24"/>
-          <w:szCs w:val="24"/>
-        </w:rPr>
-      </w:pPr>
-    </w:p>
-    <w:p>
-      <w:pPr>
-        <w:spacing w:line="360" w:lineRule="auto"/>
-        <w:jc w:val="both"/>
-        <w:rPr>
-          <w:rFonts w:ascii="Arial" w:hAnsi="Arial" w:cs="Arial"/>
-          <w:sz w:val="24"/>
-          <w:szCs w:val="24"/>
-        </w:rPr>
-      </w:pPr>
-    </w:p>
-    <w:p>
-      <w:pPr>
-        <w:spacing w:line="360" w:lineRule="auto"/>
-        <w:jc w:val="both"/>
-        <w:rPr>
-          <w:rFonts w:ascii="Arial" w:hAnsi="Arial" w:cs="Arial"/>
-          <w:sz w:val="24"/>
-          <w:szCs w:val="24"/>
-        </w:rPr>
-      </w:pPr>
-      <w:bookmarkStart w:id="0" w:name="_GoBack"/>
-      <w:bookmarkEnd w:id="0"/>
-    </w:p>
-    <w:p>
-      <w:pPr>
-        <w:spacing w:line="360" w:lineRule="auto"/>
-        <w:jc w:val="both"/>
-        <w:rPr>
-          <w:rFonts w:ascii="Arial" w:hAnsi="Arial" w:cs="Arial"/>
-          <w:sz w:val="24"/>
-          <w:szCs w:val="24"/>
-        </w:rPr>
-      </w:pPr>
-    </w:p>
-    <w:p>
-      <w:pPr>
-        <w:spacing w:line="360" w:lineRule="auto"/>
-        <w:jc w:val="both"/>
-        <w:rPr>
-          <w:rFonts w:ascii="Arial" w:hAnsi="Arial" w:cs="Arial"/>
-          <w:sz w:val="24"/>
-          <w:szCs w:val="24"/>
-        </w:rPr>
-      </w:pPr>
-    </w:p>
-    <w:p>
-      <w:pPr>
-        <w:spacing w:line="360" w:lineRule="auto"/>
-        <w:jc w:val="both"/>
-        <w:rPr>
-          <w:rFonts w:ascii="Arial" w:hAnsi="Arial" w:cs="Arial"/>
-          <w:sz w:val="24"/>
-          <w:szCs w:val="24"/>
+        <w:t xml:space="preserve"> nome, </w:t>
+      </w:r>
+      <w:r>
+        <w:rPr>
+          <w:rFonts w:ascii="Arial" w:hAnsi="Arial" w:cs="Arial"/>
+          <w:sz w:val="24"/>
+          <w:szCs w:val="24"/>
+        </w:rPr>
+        <w:t>CPF</w:t>
+      </w:r>
+      <w:r>
+        <w:rPr>
+          <w:rFonts w:ascii="Arial" w:hAnsi="Arial" w:cs="Arial"/>
+          <w:sz w:val="24"/>
+          <w:szCs w:val="24"/>
+        </w:rPr>
+        <w:t xml:space="preserve"> e salário</w:t>
+      </w:r>
+      <w:r>
+        <w:rPr>
+          <w:rFonts w:ascii="Arial" w:hAnsi="Arial" w:cs="Arial"/>
+          <w:sz w:val="24"/>
+          <w:szCs w:val="24"/>
+        </w:rPr>
+        <w:t xml:space="preserve"> de todos os vendedores q</w:t>
+      </w:r>
+      <w:r>
+        <w:rPr>
+          <w:rFonts w:ascii="Arial" w:hAnsi="Arial" w:cs="Arial"/>
+          <w:sz w:val="24"/>
+          <w:szCs w:val="24"/>
+        </w:rPr>
+        <w:t xml:space="preserve">ue trabalham na cidade Sousa.  </w:t>
+      </w:r>
+    </w:p>
+    <w:p>
+      <w:pPr>
+        <w:spacing w:line="360" w:lineRule="auto"/>
+        <w:jc w:val="both"/>
+        <w:rPr>
+          <w:rFonts w:ascii="Arial" w:hAnsi="Arial" w:cs="Arial"/>
+          <w:sz w:val="24"/>
+          <w:szCs w:val="24"/>
+        </w:rPr>
+      </w:pPr>
+      <w:r>
+        <w:rPr>
+          <w:rFonts w:ascii="Arial" w:hAnsi="Arial" w:cs="Arial"/>
+          <w:sz w:val="24"/>
+          <w:szCs w:val="24"/>
+        </w:rPr>
+        <w:t>2- Todo</w:t>
+      </w:r>
+      <w:r>
+        <w:rPr>
+          <w:rFonts w:ascii="Arial" w:hAnsi="Arial" w:cs="Arial"/>
+          <w:sz w:val="24"/>
+          <w:szCs w:val="24"/>
+        </w:rPr>
+        <w:t xml:space="preserve">s </w:t>
+      </w:r>
+      <w:r>
+        <w:rPr>
+          <w:rFonts w:ascii="Arial" w:hAnsi="Arial" w:cs="Arial"/>
+          <w:sz w:val="24"/>
+          <w:szCs w:val="24"/>
+        </w:rPr>
+        <w:t xml:space="preserve">os </w:t>
+      </w:r>
+      <w:r>
+        <w:rPr>
+          <w:rFonts w:ascii="Arial" w:hAnsi="Arial" w:cs="Arial"/>
+          <w:sz w:val="24"/>
+          <w:szCs w:val="24"/>
+        </w:rPr>
+        <w:t>dados dos estoquistas que controlam a m</w:t>
+      </w:r>
+      <w:r>
+        <w:rPr>
+          <w:rFonts w:ascii="Arial" w:hAnsi="Arial" w:cs="Arial"/>
+          <w:sz w:val="24"/>
+          <w:szCs w:val="24"/>
+        </w:rPr>
+        <w:t xml:space="preserve">ercadoria com código '001'.    </w:t>
+      </w:r>
+    </w:p>
+    <w:p>
+      <w:pPr>
+        <w:spacing w:line="360" w:lineRule="auto"/>
+        <w:jc w:val="both"/>
+        <w:rPr>
+          <w:rFonts w:ascii="Arial" w:hAnsi="Arial" w:cs="Arial"/>
+          <w:sz w:val="24"/>
+          <w:szCs w:val="24"/>
+        </w:rPr>
+      </w:pPr>
+      <w:r>
+        <w:rPr>
+          <w:rFonts w:ascii="Arial" w:hAnsi="Arial" w:cs="Arial"/>
+          <w:sz w:val="24"/>
+          <w:szCs w:val="24"/>
+        </w:rPr>
+        <w:t xml:space="preserve">3- </w:t>
+      </w:r>
+      <w:proofErr w:type="gramStart"/>
+      <w:r>
+        <w:rPr>
+          <w:rFonts w:ascii="Arial" w:hAnsi="Arial" w:cs="Arial"/>
+          <w:sz w:val="24"/>
+          <w:szCs w:val="24"/>
+        </w:rPr>
+        <w:t>O</w:t>
+      </w:r>
+      <w:proofErr w:type="gramEnd"/>
+      <w:r>
+        <w:rPr>
+          <w:rFonts w:ascii="Arial" w:hAnsi="Arial" w:cs="Arial"/>
+          <w:sz w:val="24"/>
+          <w:szCs w:val="24"/>
+        </w:rPr>
+        <w:t xml:space="preserve"> código das vendas com valo</w:t>
+      </w:r>
+      <w:r>
+        <w:rPr>
+          <w:rFonts w:ascii="Arial" w:hAnsi="Arial" w:cs="Arial"/>
+          <w:sz w:val="24"/>
+          <w:szCs w:val="24"/>
+        </w:rPr>
+        <w:t xml:space="preserve">r total acima de R$ 300,00.    </w:t>
+      </w:r>
+    </w:p>
+    <w:p>
+      <w:pPr>
+        <w:spacing w:line="360" w:lineRule="auto"/>
+        <w:jc w:val="both"/>
+        <w:rPr>
+          <w:rFonts w:ascii="Arial" w:hAnsi="Arial" w:cs="Arial"/>
+          <w:sz w:val="24"/>
+          <w:szCs w:val="24"/>
+        </w:rPr>
+      </w:pPr>
+      <w:r>
+        <w:rPr>
+          <w:rFonts w:ascii="Arial" w:hAnsi="Arial" w:cs="Arial"/>
+          <w:sz w:val="24"/>
+          <w:szCs w:val="24"/>
+        </w:rPr>
+        <w:t xml:space="preserve">4- </w:t>
+      </w:r>
+      <w:proofErr w:type="gramStart"/>
+      <w:r>
+        <w:rPr>
+          <w:rFonts w:ascii="Arial" w:hAnsi="Arial" w:cs="Arial"/>
+          <w:sz w:val="24"/>
+          <w:szCs w:val="24"/>
+        </w:rPr>
+        <w:t>O</w:t>
+      </w:r>
+      <w:proofErr w:type="gramEnd"/>
+      <w:r>
+        <w:rPr>
+          <w:rFonts w:ascii="Arial" w:hAnsi="Arial" w:cs="Arial"/>
+          <w:sz w:val="24"/>
+          <w:szCs w:val="24"/>
+        </w:rPr>
+        <w:t xml:space="preserve"> nome, código </w:t>
+      </w:r>
+      <w:r>
+        <w:rPr>
+          <w:rFonts w:ascii="Arial" w:hAnsi="Arial" w:cs="Arial"/>
+          <w:sz w:val="24"/>
+          <w:szCs w:val="24"/>
+        </w:rPr>
+        <w:t>e preço de todas as me</w:t>
+      </w:r>
+      <w:r>
+        <w:rPr>
+          <w:rFonts w:ascii="Arial" w:hAnsi="Arial" w:cs="Arial"/>
+          <w:sz w:val="24"/>
+          <w:szCs w:val="24"/>
+        </w:rPr>
+        <w:t xml:space="preserve">rcadorias do tipo "Cerveja".   </w:t>
+      </w:r>
+    </w:p>
+    <w:p>
+      <w:pPr>
+        <w:spacing w:line="360" w:lineRule="auto"/>
+        <w:jc w:val="both"/>
+        <w:rPr>
+          <w:rFonts w:ascii="Arial" w:hAnsi="Arial" w:cs="Arial"/>
+          <w:sz w:val="24"/>
+          <w:szCs w:val="24"/>
+        </w:rPr>
+      </w:pPr>
+      <w:r>
+        <w:rPr>
+          <w:rFonts w:ascii="Arial" w:hAnsi="Arial" w:cs="Arial"/>
+          <w:sz w:val="24"/>
+          <w:szCs w:val="24"/>
+        </w:rPr>
+        <w:t xml:space="preserve">5- </w:t>
+      </w:r>
+      <w:proofErr w:type="gramStart"/>
+      <w:r>
+        <w:rPr>
+          <w:rFonts w:ascii="Arial" w:hAnsi="Arial" w:cs="Arial"/>
+          <w:sz w:val="24"/>
+          <w:szCs w:val="24"/>
+        </w:rPr>
+        <w:t>O</w:t>
+      </w:r>
+      <w:proofErr w:type="gramEnd"/>
+      <w:r>
+        <w:rPr>
+          <w:rFonts w:ascii="Arial" w:hAnsi="Arial" w:cs="Arial"/>
+          <w:sz w:val="24"/>
+          <w:szCs w:val="24"/>
+        </w:rPr>
+        <w:t xml:space="preserve"> nome do estabelecimento, CPF e </w:t>
+      </w:r>
+      <w:r>
+        <w:rPr>
+          <w:rFonts w:ascii="Arial" w:hAnsi="Arial" w:cs="Arial"/>
+          <w:sz w:val="24"/>
+          <w:szCs w:val="24"/>
+        </w:rPr>
+        <w:t>telefone (</w:t>
+      </w:r>
+      <w:r>
+        <w:rPr>
+          <w:rFonts w:ascii="Arial" w:hAnsi="Arial" w:cs="Arial"/>
+          <w:sz w:val="24"/>
+          <w:szCs w:val="24"/>
+        </w:rPr>
+        <w:t>s) dos clientes q</w:t>
+      </w:r>
+      <w:r>
+        <w:rPr>
+          <w:rFonts w:ascii="Arial" w:hAnsi="Arial" w:cs="Arial"/>
+          <w:sz w:val="24"/>
+          <w:szCs w:val="24"/>
+        </w:rPr>
+        <w:t xml:space="preserve">ue estão na cidade Cajazeiras. </w:t>
+      </w:r>
+    </w:p>
+    <w:p>
+      <w:pPr>
+        <w:spacing w:line="360" w:lineRule="auto"/>
+        <w:jc w:val="both"/>
+        <w:rPr>
+          <w:rFonts w:ascii="Arial" w:hAnsi="Arial" w:cs="Arial"/>
+          <w:sz w:val="24"/>
+          <w:szCs w:val="24"/>
+        </w:rPr>
+      </w:pPr>
+      <w:r>
+        <w:rPr>
+          <w:rFonts w:ascii="Arial" w:hAnsi="Arial" w:cs="Arial"/>
+          <w:sz w:val="24"/>
+          <w:szCs w:val="24"/>
+        </w:rPr>
+        <w:t xml:space="preserve">6- </w:t>
+      </w:r>
+      <w:proofErr w:type="gramStart"/>
+      <w:r>
+        <w:rPr>
+          <w:rFonts w:ascii="Arial" w:hAnsi="Arial" w:cs="Arial"/>
+          <w:sz w:val="24"/>
+          <w:szCs w:val="24"/>
+        </w:rPr>
+        <w:t>O</w:t>
+      </w:r>
+      <w:proofErr w:type="gramEnd"/>
+      <w:r>
+        <w:rPr>
+          <w:rFonts w:ascii="Arial" w:hAnsi="Arial" w:cs="Arial"/>
+          <w:sz w:val="24"/>
+          <w:szCs w:val="24"/>
+        </w:rPr>
+        <w:t xml:space="preserve"> código dos vendedores supervisionados pelo supervisor de RG ‘4132793’.</w:t>
+      </w:r>
+      <w:r>
+        <w:rPr>
+          <w:rFonts w:ascii="Arial" w:hAnsi="Arial" w:cs="Arial"/>
+          <w:sz w:val="24"/>
+          <w:szCs w:val="24"/>
+        </w:rPr>
+        <w:t xml:space="preserve">    </w:t>
+      </w:r>
+    </w:p>
+    <w:p>
+      <w:pPr>
+        <w:spacing w:line="360" w:lineRule="auto"/>
+        <w:jc w:val="both"/>
+        <w:rPr>
+          <w:rFonts w:ascii="Arial" w:hAnsi="Arial" w:cs="Arial"/>
+          <w:sz w:val="24"/>
+          <w:szCs w:val="24"/>
+        </w:rPr>
+      </w:pPr>
+      <w:r>
+        <w:rPr>
+          <w:rFonts w:ascii="Arial" w:hAnsi="Arial" w:cs="Arial"/>
+          <w:sz w:val="24"/>
+          <w:szCs w:val="24"/>
+        </w:rPr>
+        <w:t xml:space="preserve">7- </w:t>
+      </w:r>
+      <w:proofErr w:type="gramStart"/>
+      <w:r>
+        <w:rPr>
+          <w:rFonts w:ascii="Arial" w:hAnsi="Arial" w:cs="Arial"/>
+          <w:sz w:val="24"/>
+          <w:szCs w:val="24"/>
+        </w:rPr>
+        <w:t>O</w:t>
+      </w:r>
+      <w:proofErr w:type="gramEnd"/>
+      <w:r>
+        <w:rPr>
+          <w:rFonts w:ascii="Arial" w:hAnsi="Arial" w:cs="Arial"/>
+          <w:sz w:val="24"/>
+          <w:szCs w:val="24"/>
+        </w:rPr>
+        <w:t xml:space="preserve"> modelo, a montadora e a placa de todos os c</w:t>
+      </w:r>
+      <w:r>
+        <w:rPr>
+          <w:rFonts w:ascii="Arial" w:hAnsi="Arial" w:cs="Arial"/>
+          <w:sz w:val="24"/>
+          <w:szCs w:val="24"/>
+        </w:rPr>
+        <w:t xml:space="preserve">aminhões de categoria "leve".  </w:t>
+      </w:r>
+    </w:p>
+    <w:p>
+      <w:pPr>
+        <w:spacing w:line="360" w:lineRule="auto"/>
+        <w:jc w:val="both"/>
+        <w:rPr>
+          <w:rFonts w:ascii="Arial" w:hAnsi="Arial" w:cs="Arial"/>
+          <w:sz w:val="24"/>
+          <w:szCs w:val="24"/>
+        </w:rPr>
+      </w:pPr>
+      <w:r>
+        <w:rPr>
+          <w:rFonts w:ascii="Arial" w:hAnsi="Arial" w:cs="Arial"/>
+          <w:sz w:val="24"/>
+          <w:szCs w:val="24"/>
+        </w:rPr>
+        <w:t xml:space="preserve">8- </w:t>
+      </w:r>
+      <w:proofErr w:type="gramStart"/>
+      <w:r>
+        <w:rPr>
+          <w:rFonts w:ascii="Arial" w:hAnsi="Arial" w:cs="Arial"/>
+          <w:sz w:val="24"/>
+          <w:szCs w:val="24"/>
+        </w:rPr>
+        <w:t>O</w:t>
+      </w:r>
+      <w:proofErr w:type="gramEnd"/>
+      <w:r>
+        <w:rPr>
+          <w:rFonts w:ascii="Arial" w:hAnsi="Arial" w:cs="Arial"/>
+          <w:sz w:val="24"/>
+          <w:szCs w:val="24"/>
+        </w:rPr>
+        <w:t xml:space="preserve"> código e valor total de</w:t>
+      </w:r>
+      <w:r>
+        <w:rPr>
+          <w:rFonts w:ascii="Arial" w:hAnsi="Arial" w:cs="Arial"/>
+          <w:sz w:val="24"/>
+          <w:szCs w:val="24"/>
+        </w:rPr>
+        <w:t xml:space="preserve"> todas as vendas conferidas pelo</w:t>
+      </w:r>
+      <w:r>
+        <w:rPr>
+          <w:rFonts w:ascii="Arial" w:hAnsi="Arial" w:cs="Arial"/>
+          <w:sz w:val="24"/>
+          <w:szCs w:val="24"/>
+        </w:rPr>
+        <w:t xml:space="preserve"> secre</w:t>
+      </w:r>
+      <w:r>
+        <w:rPr>
+          <w:rFonts w:ascii="Arial" w:hAnsi="Arial" w:cs="Arial"/>
+          <w:sz w:val="24"/>
+          <w:szCs w:val="24"/>
+        </w:rPr>
+        <w:t xml:space="preserve">tário com CPF '02547274418'.   </w:t>
+      </w:r>
+    </w:p>
+    <w:p>
+      <w:pPr>
+        <w:spacing w:line="360" w:lineRule="auto"/>
+        <w:jc w:val="both"/>
+        <w:rPr>
+          <w:rFonts w:ascii="Arial" w:hAnsi="Arial" w:cs="Arial"/>
+          <w:sz w:val="24"/>
+          <w:szCs w:val="24"/>
+        </w:rPr>
+      </w:pPr>
+      <w:r>
+        <w:rPr>
+          <w:rFonts w:ascii="Arial" w:hAnsi="Arial" w:cs="Arial"/>
+          <w:sz w:val="24"/>
+          <w:szCs w:val="24"/>
+        </w:rPr>
+        <w:t xml:space="preserve">9- </w:t>
+      </w:r>
+      <w:proofErr w:type="gramStart"/>
+      <w:r>
+        <w:rPr>
+          <w:rFonts w:ascii="Arial" w:hAnsi="Arial" w:cs="Arial"/>
+          <w:sz w:val="24"/>
+          <w:szCs w:val="24"/>
+        </w:rPr>
+        <w:t>O</w:t>
+      </w:r>
+      <w:proofErr w:type="gramEnd"/>
+      <w:r>
+        <w:rPr>
+          <w:rFonts w:ascii="Arial" w:hAnsi="Arial" w:cs="Arial"/>
+          <w:sz w:val="24"/>
+          <w:szCs w:val="24"/>
+        </w:rPr>
+        <w:t xml:space="preserve"> valor acumulado e</w:t>
+      </w:r>
+      <w:r>
+        <w:rPr>
+          <w:rFonts w:ascii="Arial" w:hAnsi="Arial" w:cs="Arial"/>
+          <w:sz w:val="24"/>
+          <w:szCs w:val="24"/>
+        </w:rPr>
+        <w:t xml:space="preserve">m todas as vendas registradas. </w:t>
+      </w:r>
+    </w:p>
+    <w:p>
+      <w:pPr>
+        <w:spacing w:line="360" w:lineRule="auto"/>
+        <w:jc w:val="both"/>
+        <w:rPr>
+          <w:rFonts w:ascii="Arial" w:hAnsi="Arial" w:cs="Arial"/>
+          <w:sz w:val="24"/>
+          <w:szCs w:val="24"/>
+        </w:rPr>
+      </w:pPr>
+      <w:r>
+        <w:rPr>
+          <w:rFonts w:ascii="Arial" w:hAnsi="Arial" w:cs="Arial"/>
+          <w:sz w:val="24"/>
+          <w:szCs w:val="24"/>
+        </w:rPr>
+        <w:t xml:space="preserve">10- </w:t>
+      </w:r>
+      <w:proofErr w:type="gramStart"/>
+      <w:r>
+        <w:rPr>
+          <w:rFonts w:ascii="Arial" w:hAnsi="Arial" w:cs="Arial"/>
+          <w:sz w:val="24"/>
+          <w:szCs w:val="24"/>
+        </w:rPr>
+        <w:t>O</w:t>
+      </w:r>
+      <w:proofErr w:type="gramEnd"/>
+      <w:r>
+        <w:rPr>
+          <w:rFonts w:ascii="Arial" w:hAnsi="Arial" w:cs="Arial"/>
+          <w:sz w:val="24"/>
+          <w:szCs w:val="24"/>
+        </w:rPr>
+        <w:t xml:space="preserve"> nome e CPF de todos os clientes com o nome do estabelecimento iniciado pela letra 'F'.   </w:t>
+      </w:r>
+    </w:p>
+    <w:p>
+      <w:pPr>
+        <w:spacing w:line="360" w:lineRule="auto"/>
+        <w:jc w:val="both"/>
+        <w:rPr>
+          <w:rFonts w:ascii="Arial" w:hAnsi="Arial" w:cs="Arial"/>
+          <w:b/>
+          <w:sz w:val="28"/>
+          <w:szCs w:val="28"/>
         </w:rPr>
       </w:pPr>
     </w:p>

</xml_diff>